<commit_message>
this my second modification
</commit_message>
<xml_diff>
--- a/DIABETES PREDICTION BATCH 4 DOCUMENTATION.docx
+++ b/DIABETES PREDICTION BATCH 4 DOCUMENTATION.docx
@@ -25381,33 +25381,7 @@
           <w:szCs w:val="24"/>
           <w:shd w:val="clear" w:color="auto" w:fill="F7F7ED"/>
         </w:rPr>
-        <w:t xml:space="preserve">Machine </w:t>
-      </w:r>
-      <w:r>
-        <w:rPr>
-          <w:rStyle w:val="Emphasis"/>
-          <w:rFonts w:ascii="Times New Roman" w:hAnsi="Times New Roman" w:cs="Times New Roman"/>
-          <w:i w:val="0"/>
-          <w:iCs w:val="0"/>
-          <w:color w:val="333333"/>
-          <w:sz w:val="24"/>
-          <w:szCs w:val="24"/>
-          <w:shd w:val="clear" w:color="auto" w:fill="F7F7ED"/>
-        </w:rPr>
-        <w:t>learning-based</w:t>
-      </w:r>
-      <w:r>
-        <w:rPr>
-          <w:rStyle w:val="Emphasis"/>
-          <w:rFonts w:ascii="Times New Roman" w:hAnsi="Times New Roman" w:cs="Times New Roman"/>
-          <w:i w:val="0"/>
-          <w:iCs w:val="0"/>
-          <w:color w:val="333333"/>
-          <w:sz w:val="24"/>
-          <w:szCs w:val="24"/>
-          <w:shd w:val="clear" w:color="auto" w:fill="F7F7ED"/>
-        </w:rPr>
-        <w:t xml:space="preserve"> diabetes classification and prediction for healthcare applications</w:t>
+        <w:t>Machine learning-based diabetes classification and prediction for healthcare applications</w:t>
       </w:r>
       <w:r>
         <w:rPr>
@@ -25419,20 +25393,19 @@
           <w:szCs w:val="24"/>
           <w:shd w:val="clear" w:color="auto" w:fill="F7F7ED"/>
         </w:rPr>
-        <w:t xml:space="preserve">. </w:t>
-      </w:r>
-      <w:r>
-        <w:rPr>
-          <w:rFonts w:ascii="Times New Roman" w:hAnsi="Times New Roman" w:cs="Times New Roman"/>
-          <w:i/>
-          <w:iCs/>
+        <w:t>. (</w:t>
+      </w:r>
+      <w:r>
+        <w:rPr>
+          <w:rFonts w:ascii="Times New Roman" w:hAnsi="Times New Roman" w:cs="Times New Roman"/>
           <w:color w:val="333333"/>
           <w:sz w:val="24"/>
           <w:szCs w:val="24"/>
           <w:shd w:val="clear" w:color="auto" w:fill="F7F7ED"/>
         </w:rPr>
-        <w:t>(</w:t>
-      </w:r>
+        <w:t xml:space="preserve">2021, </w:t>
+      </w:r>
+      <w:proofErr w:type="gramStart"/>
       <w:r>
         <w:rPr>
           <w:rFonts w:ascii="Times New Roman" w:hAnsi="Times New Roman" w:cs="Times New Roman"/>
@@ -25441,28 +25414,7 @@
           <w:szCs w:val="24"/>
           <w:shd w:val="clear" w:color="auto" w:fill="F7F7ED"/>
         </w:rPr>
-        <w:t xml:space="preserve">2021, </w:t>
-      </w:r>
-      <w:proofErr w:type="gramStart"/>
-      <w:r>
-        <w:rPr>
-          <w:rFonts w:ascii="Times New Roman" w:hAnsi="Times New Roman" w:cs="Times New Roman"/>
-          <w:color w:val="333333"/>
-          <w:sz w:val="24"/>
-          <w:szCs w:val="24"/>
-          <w:shd w:val="clear" w:color="auto" w:fill="F7F7ED"/>
-        </w:rPr>
-        <w:t xml:space="preserve">October </w:t>
-      </w:r>
-      <w:r>
-        <w:rPr>
-          <w:rFonts w:ascii="Times New Roman" w:hAnsi="Times New Roman" w:cs="Times New Roman"/>
-          <w:color w:val="333333"/>
-          <w:sz w:val="24"/>
-          <w:szCs w:val="24"/>
-          <w:shd w:val="clear" w:color="auto" w:fill="F7F7ED"/>
-        </w:rPr>
-        <w:t>)</w:t>
+        <w:t>October )</w:t>
       </w:r>
       <w:proofErr w:type="gramEnd"/>
       <w:r>
@@ -25685,6 +25637,116 @@
           <w:shd w:val="clear" w:color="auto" w:fill="F7F7ED"/>
         </w:rPr>
       </w:pPr>
+      <w:proofErr w:type="spellStart"/>
+      <w:r>
+        <w:rPr>
+          <w:rFonts w:ascii="Times New Roman" w:hAnsi="Times New Roman" w:cs="Times New Roman"/>
+          <w:color w:val="333333"/>
+          <w:sz w:val="24"/>
+          <w:szCs w:val="24"/>
+          <w:shd w:val="clear" w:color="auto" w:fill="F7F7ED"/>
+        </w:rPr>
+        <w:t>Jhvhjv,nvbvkhgcgcnvkh</w:t>
+      </w:r>
+      <w:proofErr w:type="spellEnd"/>
+      <w:r>
+        <w:rPr>
+          <w:rFonts w:ascii="Times New Roman" w:hAnsi="Times New Roman" w:cs="Times New Roman"/>
+          <w:color w:val="333333"/>
+          <w:sz w:val="24"/>
+          <w:szCs w:val="24"/>
+          <w:shd w:val="clear" w:color="auto" w:fill="F7F7ED"/>
+        </w:rPr>
+        <w:t xml:space="preserve"> </w:t>
+      </w:r>
+      <w:proofErr w:type="spellStart"/>
+      <w:r>
+        <w:rPr>
+          <w:rFonts w:ascii="Times New Roman" w:hAnsi="Times New Roman" w:cs="Times New Roman"/>
+          <w:color w:val="333333"/>
+          <w:sz w:val="24"/>
+          <w:szCs w:val="24"/>
+          <w:shd w:val="clear" w:color="auto" w:fill="F7F7ED"/>
+        </w:rPr>
+        <w:t>gh</w:t>
+      </w:r>
+      <w:proofErr w:type="spellEnd"/>
+      <w:r>
+        <w:rPr>
+          <w:rFonts w:ascii="Times New Roman" w:hAnsi="Times New Roman" w:cs="Times New Roman"/>
+          <w:color w:val="333333"/>
+          <w:sz w:val="24"/>
+          <w:szCs w:val="24"/>
+          <w:shd w:val="clear" w:color="auto" w:fill="F7F7ED"/>
+        </w:rPr>
+        <w:t xml:space="preserve"> hjhvvvvvvvvvvvvvvvvvvvvvvvbbcghkkkkkkkkkkkkkkkcfxxctxtjfrrugiouou </w:t>
+      </w:r>
+      <w:proofErr w:type="spellStart"/>
+      <w:r>
+        <w:rPr>
+          <w:rFonts w:ascii="Times New Roman" w:hAnsi="Times New Roman" w:cs="Times New Roman"/>
+          <w:color w:val="333333"/>
+          <w:sz w:val="24"/>
+          <w:szCs w:val="24"/>
+          <w:shd w:val="clear" w:color="auto" w:fill="F7F7ED"/>
+        </w:rPr>
+        <w:t>ui</w:t>
+      </w:r>
+      <w:proofErr w:type="spellEnd"/>
+      <w:r>
+        <w:rPr>
+          <w:rFonts w:ascii="Times New Roman" w:hAnsi="Times New Roman" w:cs="Times New Roman"/>
+          <w:color w:val="333333"/>
+          <w:sz w:val="24"/>
+          <w:szCs w:val="24"/>
+          <w:shd w:val="clear" w:color="auto" w:fill="F7F7ED"/>
+        </w:rPr>
+        <w:t xml:space="preserve"> </w:t>
+      </w:r>
+      <w:proofErr w:type="spellStart"/>
+      <w:r>
+        <w:rPr>
+          <w:rFonts w:ascii="Times New Roman" w:hAnsi="Times New Roman" w:cs="Times New Roman"/>
+          <w:color w:val="333333"/>
+          <w:sz w:val="24"/>
+          <w:szCs w:val="24"/>
+          <w:shd w:val="clear" w:color="auto" w:fill="F7F7ED"/>
+        </w:rPr>
+        <w:t>gi</w:t>
+      </w:r>
+      <w:proofErr w:type="spellEnd"/>
+      <w:r>
+        <w:rPr>
+          <w:rFonts w:ascii="Times New Roman" w:hAnsi="Times New Roman" w:cs="Times New Roman"/>
+          <w:color w:val="333333"/>
+          <w:sz w:val="24"/>
+          <w:szCs w:val="24"/>
+          <w:shd w:val="clear" w:color="auto" w:fill="F7F7ED"/>
+        </w:rPr>
+        <w:t xml:space="preserve"> </w:t>
+      </w:r>
+      <w:proofErr w:type="spellStart"/>
+      <w:r>
+        <w:rPr>
+          <w:rFonts w:ascii="Times New Roman" w:hAnsi="Times New Roman" w:cs="Times New Roman"/>
+          <w:color w:val="333333"/>
+          <w:sz w:val="24"/>
+          <w:szCs w:val="24"/>
+          <w:shd w:val="clear" w:color="auto" w:fill="F7F7ED"/>
+        </w:rPr>
+        <w:t>utdf</w:t>
+      </w:r>
+      <w:proofErr w:type="spellEnd"/>
+      <w:r>
+        <w:rPr>
+          <w:rFonts w:ascii="Times New Roman" w:hAnsi="Times New Roman" w:cs="Times New Roman"/>
+          <w:color w:val="333333"/>
+          <w:sz w:val="24"/>
+          <w:szCs w:val="24"/>
+          <w:shd w:val="clear" w:color="auto" w:fill="F7F7ED"/>
+        </w:rPr>
+        <w:t xml:space="preserve"> yutyt</w:t>
+      </w:r>
     </w:p>
     <w:sectPr>
       <w:headerReference w:type="default" r:id="rId45"/>

</xml_diff>